<commit_message>
bing bang bong - syllabus done!
</commit_message>
<xml_diff>
--- a/PSYC405syllabus.docx
+++ b/PSYC405syllabus.docx
@@ -132,7 +132,7 @@
         <w:pStyle w:val="BodyText"/>
       </w:pPr>
       <w:r>
-        <w:t xml:space="preserve">(Section 002):10:30 AM to 11:45 AM TR (Krug Hall 5) - IN PERSON</w:t>
+        <w:t xml:space="preserve">(Section 002): 10:30 AM to 11:45 AM TR (Krug Hall 5) - IN PERSON</w:t>
       </w:r>
     </w:p>
     <w:bookmarkEnd w:id="20"/>
@@ -546,13 +546,13 @@
       </w:r>
     </w:p>
     <w:bookmarkEnd w:id="29"/>
-    <w:bookmarkStart w:id="31" w:name="media-evaluated"/>
+    <w:bookmarkStart w:id="31" w:name="media"/>
     <w:p>
       <w:pPr>
         <w:pStyle w:val="Heading3"/>
       </w:pPr>
       <w:r>
-        <w:t xml:space="preserve">Media Evaluated</w:t>
+        <w:t xml:space="preserve">Media</w:t>
       </w:r>
     </w:p>
     <w:p>
@@ -1402,7 +1402,53 @@
         <w:t xml:space="preserve"> </w:t>
       </w:r>
       <w:r>
-        <w:t xml:space="preserve">Attend all the classes, answer correctly most if not all the quizzes and chime in. Guaranteed an A.</w:t>
+        <w:t xml:space="preserve">Attend</w:t>
+      </w:r>
+      <w:r>
+        <w:t xml:space="preserve"> </w:t>
+      </w:r>
+      <w:r>
+        <w:rPr>
+          <w:b/>
+          <w:bCs/>
+        </w:rPr>
+        <w:t xml:space="preserve">all</w:t>
+      </w:r>
+      <w:r>
+        <w:t xml:space="preserve"> </w:t>
+      </w:r>
+      <w:r>
+        <w:t xml:space="preserve">the classes, answer</w:t>
+      </w:r>
+      <w:r>
+        <w:t xml:space="preserve"> </w:t>
+      </w:r>
+      <w:r>
+        <w:rPr>
+          <w:b/>
+          <w:bCs/>
+          <w:i/>
+          <w:iCs/>
+        </w:rPr>
+        <w:t xml:space="preserve">most quiz questions correctly</w:t>
+      </w:r>
+      <w:r>
+        <w:t xml:space="preserve">, and</w:t>
+      </w:r>
+      <w:r>
+        <w:t xml:space="preserve"> </w:t>
+      </w:r>
+      <w:r>
+        <w:rPr>
+          <w:b/>
+          <w:bCs/>
+          <w:i/>
+          <w:iCs/>
+        </w:rPr>
+        <w:t xml:space="preserve">chime in</w:t>
+      </w:r>
+      <w:r>
+        <w:t xml:space="preserve">. Guaranteed A.</w:t>
       </w:r>
     </w:p>
     <w:p>
@@ -1420,7 +1466,23 @@
         <w:t xml:space="preserve"> </w:t>
       </w:r>
       <w:r>
-        <w:t xml:space="preserve">Attend all the classes, answer most of the quizzes correctly and chime in.</w:t>
+        <w:t xml:space="preserve">Attend</w:t>
+      </w:r>
+      <w:r>
+        <w:t xml:space="preserve"> </w:t>
+      </w:r>
+      <w:r>
+        <w:rPr>
+          <w:b/>
+          <w:bCs/>
+        </w:rPr>
+        <w:t xml:space="preserve">all</w:t>
+      </w:r>
+      <w:r>
+        <w:t xml:space="preserve"> </w:t>
+      </w:r>
+      <w:r>
+        <w:t xml:space="preserve">the classes, answer some quiz questions correctly and chime in. Good enough for a B.</w:t>
       </w:r>
     </w:p>
     <w:p>
@@ -1438,7 +1500,25 @@
         <w:t xml:space="preserve"> </w:t>
       </w:r>
       <w:r>
-        <w:t xml:space="preserve">Attend most of the classes, do your best on the quizzes and ALWAYS chime in.</w:t>
+        <w:t xml:space="preserve">Attend</w:t>
+      </w:r>
+      <w:r>
+        <w:t xml:space="preserve"> </w:t>
+      </w:r>
+      <w:r>
+        <w:rPr>
+          <w:b/>
+          <w:bCs/>
+          <w:i/>
+          <w:iCs/>
+        </w:rPr>
+        <w:t xml:space="preserve">most</w:t>
+      </w:r>
+      <w:r>
+        <w:t xml:space="preserve"> </w:t>
+      </w:r>
+      <w:r>
+        <w:t xml:space="preserve">of the classes, answer a few of the quiz questions correctly, and ALWAYS chime in. Yeah, you’ll get a C.</w:t>
       </w:r>
     </w:p>
     <w:p>
@@ -1456,7 +1536,7 @@
         <w:t xml:space="preserve"> </w:t>
       </w:r>
       <w:r>
-        <w:t xml:space="preserve">Show up but don’t engage.</w:t>
+        <w:t xml:space="preserve">Show up but don’t engage and perform poorly on the quizzes.</w:t>
       </w:r>
     </w:p>
     <w:p>
@@ -1966,42 +2046,41 @@
         <w:t xml:space="preserve"> </w:t>
       </w:r>
       <w:r>
-        <w:t xml:space="preserve">The integrity of the University community is affected by the individual choices made by each of us. Mason has an Honor Code with clear guidelines regarding academic integrity. Three fundamental principles to follow at all times are: (1) all work submitted must be your own; (2) when using the work or ideas of others, including fellow students, give full credit through accurate citations; and (3) if you are uncertain about the ground rules on a particular assignment, ask for clarification. No grade is important enough to justify academic misconduct.</w:t>
-      </w:r>
-    </w:p>
-    <w:p>
-      <w:pPr>
-        <w:pStyle w:val="BodyText"/>
-      </w:pPr>
-      <w:r>
-        <w:t xml:space="preserve">More information on Mason’s Honor Code can be found at http://oai.gmu.edu/the-mason-honor-code-2/</w:t>
-      </w:r>
-    </w:p>
-    <w:p>
-      <w:pPr>
-        <w:pStyle w:val="BodyText"/>
-      </w:pPr>
-      <w:r>
-        <w:t xml:space="preserve">Mason’s Writing Center provides detailed information about plagiarism, APA citation style, and more at http://writingcenter.gmu.edu/writing-resources/wc-quick-guides</w:t>
-      </w:r>
-    </w:p>
-    <w:p>
-      <w:pPr>
-        <w:pStyle w:val="BodyText"/>
-      </w:pPr>
-      <w:r>
-        <w:t xml:space="preserve">Since critical thinking and analysis skills are part of the learning outcomes of this class, all writing assignments should be prepared by the student. Developing strong competencies in these areas will prepare you for a competitive workplace. AI-generated submissions are not permitted and all suspected violations will be reported to the Office of Academic Integrity for resolution.</w:t>
+        <w:t xml:space="preserve">The integrity of the University community is affected by the individual choices made by each of us. Mason has an Honor Code with clear guidelines regarding academic integrity. Three fundamental principles to follow at all times are: (1) all work submitted must be your own; (2) when using the work or ideas of others, including fellow students, give full credit through accurate citations; and (3) if you are uncertain about the ground rules on a particular assignment, ask for clarification. No grade is important enough to justify academic misconduct. More information on Mason’s Honor Code can be found at http://oai.gmu.edu/the-mason-honor-code-2/</w:t>
       </w:r>
     </w:p>
     <w:bookmarkEnd w:id="36"/>
     <w:bookmarkEnd w:id="37"/>
-    <w:bookmarkStart w:id="38" w:name="details-your-course-in-a-nutshell"/>
+    <w:bookmarkStart w:id="38" w:name="tldr"/>
     <w:p>
       <w:pPr>
         <w:pStyle w:val="Heading2"/>
       </w:pPr>
       <w:r>
-        <w:t xml:space="preserve">DETAILS: Your course in a nutshell</w:t>
+        <w:t xml:space="preserve">TL;DR</w:t>
+      </w:r>
+    </w:p>
+    <w:p>
+      <w:pPr>
+        <w:pStyle w:val="FirstParagraph"/>
+      </w:pPr>
+      <w:r>
+        <w:t xml:space="preserve">Show up to your section, watch a (part of a) movie, complete the weekly quiz</w:t>
+      </w:r>
+      <w:r>
+        <w:t xml:space="preserve"> </w:t>
+      </w:r>
+      <w:r>
+        <w:rPr>
+          <w:b/>
+          <w:bCs/>
+          <w:i/>
+          <w:iCs/>
+        </w:rPr>
+        <w:t xml:space="preserve">after paying attention</w:t>
+      </w:r>
+      <w:r>
+        <w:t xml:space="preserve">, and speak up during discussion in class or online (not during the movie). Do that, you earn an A. Anything short of that is negotiable.</w:t>
       </w:r>
     </w:p>
     <w:bookmarkEnd w:id="38"/>

</xml_diff>

<commit_message>
major update to syllabus and README
</commit_message>
<xml_diff>
--- a/PSYC405syllabus.docx
+++ b/PSYC405syllabus.docx
@@ -121,7 +121,10 @@
     </w:p>
     <w:p>
       <w:pPr>
-        <w:pStyle w:val="FirstParagraph"/>
+        <w:numPr>
+          <w:ilvl w:val="0"/>
+          <w:numId w:val="1001"/>
+        </w:numPr>
       </w:pPr>
       <w:r>
         <w:t xml:space="preserve">(Section 003): 9:00 AM to 10:15 AM TR (Buchanan Hall D001) - IN PERSON</w:t>
@@ -129,14 +132,17 @@
     </w:p>
     <w:p>
       <w:pPr>
-        <w:pStyle w:val="BodyText"/>
+        <w:numPr>
+          <w:ilvl w:val="0"/>
+          <w:numId w:val="1001"/>
+        </w:numPr>
       </w:pPr>
       <w:r>
         <w:t xml:space="preserve">(Section 002): 10:30 AM to 11:45 AM TR (Krug Hall 5) - IN PERSON</w:t>
       </w:r>
     </w:p>
     <w:bookmarkEnd w:id="20"/>
-    <w:bookmarkStart w:id="24" w:name="who-patrick-e.-mcknight"/>
+    <w:bookmarkStart w:id="27" w:name="who-patrick-e.-mcknight"/>
     <w:p>
       <w:pPr>
         <w:pStyle w:val="Heading2"/>
@@ -156,7 +162,54 @@
         </w:r>
       </w:hyperlink>
     </w:p>
-    <w:bookmarkStart w:id="23" w:name="contact"/>
+    <w:p>
+      <w:pPr>
+        <w:pStyle w:val="FirstParagraph"/>
+      </w:pPr>
+      <w:r>
+        <w:drawing>
+          <wp:inline>
+            <wp:extent cx="1905000" cy="2489200"/>
+            <wp:effectExtent b="0" l="0" r="0" t="0"/>
+            <wp:docPr descr="" title="" id="23" name="Picture"/>
+            <a:graphic>
+              <a:graphicData uri="http://schemas.openxmlformats.org/drawingml/2006/picture">
+                <pic:pic>
+                  <pic:nvPicPr>
+                    <pic:cNvPr descr="20130820_123617.jpg" id="24" name="Picture"/>
+                    <pic:cNvPicPr>
+                      <a:picLocks noChangeArrowheads="1" noChangeAspect="1"/>
+                    </pic:cNvPicPr>
+                  </pic:nvPicPr>
+                  <pic:blipFill>
+                    <a:blip r:embed="rId22"/>
+                    <a:stretch>
+                      <a:fillRect/>
+                    </a:stretch>
+                  </pic:blipFill>
+                  <pic:spPr bwMode="auto">
+                    <a:xfrm>
+                      <a:off x="0" y="0"/>
+                      <a:ext cx="1905000" cy="2489200"/>
+                    </a:xfrm>
+                    <a:prstGeom prst="rect">
+                      <a:avLst/>
+                    </a:prstGeom>
+                    <a:noFill/>
+                    <a:ln w="9525">
+                      <a:noFill/>
+                      <a:headEnd/>
+                      <a:tailEnd/>
+                    </a:ln>
+                  </pic:spPr>
+                </pic:pic>
+              </a:graphicData>
+            </a:graphic>
+          </wp:inline>
+        </w:drawing>
+      </w:r>
+    </w:p>
+    <w:bookmarkStart w:id="26" w:name="contact"/>
     <w:p>
       <w:pPr>
         <w:pStyle w:val="Heading3"/>
@@ -216,7 +269,7 @@
       <w:r>
         <w:t xml:space="preserve"> </w:t>
       </w:r>
-      <w:hyperlink r:id="rId22">
+      <w:hyperlink r:id="rId25">
         <w:r>
           <w:rPr>
             <w:rStyle w:val="Hyperlink"/>
@@ -261,9 +314,9 @@
         <w:t xml:space="preserve">Please contact me via canvas for questions/concerns that might benefit everyone; via email for more personal and/or parochial matters.</w:t>
       </w:r>
     </w:p>
-    <w:bookmarkEnd w:id="23"/>
-    <w:bookmarkEnd w:id="24"/>
-    <w:bookmarkStart w:id="26" w:name="what-course-descriptionoverview"/>
+    <w:bookmarkEnd w:id="26"/>
+    <w:bookmarkEnd w:id="27"/>
+    <w:bookmarkStart w:id="29" w:name="what-course-descriptionoverview"/>
     <w:p>
       <w:pPr>
         <w:pStyle w:val="Heading2"/>
@@ -298,7 +351,7 @@
       <w:r>
         <w:t xml:space="preserve"> </w:t>
       </w:r>
-      <w:hyperlink r:id="rId25">
+      <w:hyperlink r:id="rId28">
         <w:r>
           <w:rPr>
             <w:rStyle w:val="Hyperlink"/>
@@ -310,8 +363,8 @@
         <w:t xml:space="preserve">. For us, I want you to wonder. Ever wonder how psychology can be applied in every aspect of your life? Not pop psychology but real psychological science? Some stuff out there is real and real common. We will observe both factual and fictional depictions of human behavior, dissect the behavior according to science, and discuss the results of our collective inquiry. We will learn and apply psychological science together. My aim is to work with you to create a course you fondly recall for many years. Let’s do it together. How? Well, you need to know what is expected…</w:t>
       </w:r>
     </w:p>
-    <w:bookmarkEnd w:id="26"/>
-    <w:bookmarkStart w:id="28" w:name="demands-course-learning-outcomes"/>
+    <w:bookmarkEnd w:id="29"/>
+    <w:bookmarkStart w:id="31" w:name="demands-course-learning-outcomes"/>
     <w:p>
       <w:pPr>
         <w:pStyle w:val="Heading2"/>
@@ -320,7 +373,7 @@
         <w:t xml:space="preserve">DEMANDS: Course Learning Outcomes</w:t>
       </w:r>
     </w:p>
-    <w:bookmarkStart w:id="27" w:name="the-mason-apex-course-objectives-are"/>
+    <w:bookmarkStart w:id="30" w:name="the-mason-apex-course-objectives-are"/>
     <w:p>
       <w:pPr>
         <w:pStyle w:val="Heading3"/>
@@ -349,7 +402,7 @@
       <w:pPr>
         <w:numPr>
           <w:ilvl w:val="0"/>
-          <w:numId w:val="1001"/>
+          <w:numId w:val="1002"/>
         </w:numPr>
       </w:pPr>
       <w:r>
@@ -370,7 +423,7 @@
       <w:pPr>
         <w:numPr>
           <w:ilvl w:val="0"/>
-          <w:numId w:val="1001"/>
+          <w:numId w:val="1002"/>
         </w:numPr>
       </w:pPr>
       <w:r>
@@ -391,7 +444,7 @@
       <w:pPr>
         <w:numPr>
           <w:ilvl w:val="0"/>
-          <w:numId w:val="1001"/>
+          <w:numId w:val="1002"/>
         </w:numPr>
       </w:pPr>
       <w:r>
@@ -412,7 +465,7 @@
       <w:pPr>
         <w:numPr>
           <w:ilvl w:val="0"/>
-          <w:numId w:val="1001"/>
+          <w:numId w:val="1002"/>
         </w:numPr>
       </w:pPr>
       <w:r>
@@ -434,12 +487,12 @@
         <w:pStyle w:val="FirstParagraph"/>
       </w:pPr>
       <w:r>
-        <w:t xml:space="preserve">We will be on an unscripted Odyssey of wonder and learning. Join me!</w:t>
-      </w:r>
-    </w:p>
-    <w:bookmarkEnd w:id="27"/>
-    <w:bookmarkEnd w:id="28"/>
-    <w:bookmarkStart w:id="32" w:name="how-what-are-we-going-to-do"/>
+        <w:t xml:space="preserve">We will be on an unscripted odyssey of wonder and learning. Join me!</w:t>
+      </w:r>
+    </w:p>
+    <w:bookmarkEnd w:id="30"/>
+    <w:bookmarkEnd w:id="31"/>
+    <w:bookmarkStart w:id="45" w:name="how-what-are-we-going-to-do"/>
     <w:p>
       <w:pPr>
         <w:pStyle w:val="Heading2"/>
@@ -453,10 +506,28 @@
         <w:pStyle w:val="FirstParagraph"/>
       </w:pPr>
       <w:r>
-        <w:t xml:space="preserve">We are going to critically and psychologically analyze popular media portrayals of humans. Each week, we meet on Tuesday and Thursday morning. Come prepared to listen and watch. Our goal on Tuesday is to capture the observation. I will display, play, or demonstrate something relevant to our topic. That will be our primary day to capture and think. Each section of the course (Mystery, Madness &amp; Murder) provides us with a unique look across the various sub-disciplines of psychological science. We will explore broad topics such as:</w:t>
-      </w:r>
-    </w:p>
-    <w:bookmarkStart w:id="29" w:name="governing-areas-of-inquiry"/>
+        <w:t xml:space="preserve">We are going to critically and psychologically analyze popular media portrayals of humans. Each week, we meet on Tuesday and Thursday morning. Come prepared to listen and watch. Our goal on Tuesday is to capture the observation. I will display, play, or demonstrate something relevant to our topic. That will be our primary day to capture and think. On Thursday, we will discuss the material as it relates to several</w:t>
+      </w:r>
+      <w:r>
+        <w:t xml:space="preserve"> </w:t>
+      </w:r>
+      <w:r>
+        <w:t xml:space="preserve">“</w:t>
+      </w:r>
+      <w:r>
+        <w:t xml:space="preserve">governing</w:t>
+      </w:r>
+      <w:r>
+        <w:t xml:space="preserve">”</w:t>
+      </w:r>
+      <w:r>
+        <w:t xml:space="preserve"> </w:t>
+      </w:r>
+      <w:r>
+        <w:t xml:space="preserve">areas of inquiry.</w:t>
+      </w:r>
+    </w:p>
+    <w:bookmarkStart w:id="32" w:name="governing-areas-of-inquiry"/>
     <w:p>
       <w:pPr>
         <w:pStyle w:val="Heading3"/>
@@ -470,7 +541,7 @@
         <w:pStyle w:val="Compact"/>
         <w:numPr>
           <w:ilvl w:val="0"/>
-          <w:numId w:val="1002"/>
+          <w:numId w:val="1003"/>
         </w:numPr>
       </w:pPr>
       <w:r>
@@ -482,7 +553,7 @@
         <w:pStyle w:val="Compact"/>
         <w:numPr>
           <w:ilvl w:val="0"/>
-          <w:numId w:val="1002"/>
+          <w:numId w:val="1003"/>
         </w:numPr>
       </w:pPr>
       <w:r>
@@ -494,7 +565,7 @@
         <w:pStyle w:val="Compact"/>
         <w:numPr>
           <w:ilvl w:val="0"/>
-          <w:numId w:val="1002"/>
+          <w:numId w:val="1003"/>
         </w:numPr>
       </w:pPr>
       <w:r>
@@ -506,7 +577,7 @@
         <w:pStyle w:val="Compact"/>
         <w:numPr>
           <w:ilvl w:val="0"/>
-          <w:numId w:val="1002"/>
+          <w:numId w:val="1003"/>
         </w:numPr>
       </w:pPr>
       <w:r>
@@ -518,7 +589,7 @@
         <w:pStyle w:val="Compact"/>
         <w:numPr>
           <w:ilvl w:val="0"/>
-          <w:numId w:val="1002"/>
+          <w:numId w:val="1003"/>
         </w:numPr>
       </w:pPr>
       <w:r>
@@ -530,7 +601,7 @@
         <w:pStyle w:val="Compact"/>
         <w:numPr>
           <w:ilvl w:val="0"/>
-          <w:numId w:val="1002"/>
+          <w:numId w:val="1003"/>
         </w:numPr>
       </w:pPr>
       <w:r>
@@ -542,11 +613,11 @@
         <w:pStyle w:val="FirstParagraph"/>
       </w:pPr>
       <w:r>
-        <w:t xml:space="preserve">These are the central themes that we will revisit each week. Some may be more relevant than others given the topic at hand. Be aware that you ought to search for the relevance in all. Each of these areas has a wealth of scientific evidence that keeps us still searching for more. In other words, the evidence is there but it is wanting. We will discuss the theories that lead us to be able to answer these questions with the backdrop of popularized media representations of both fictional and real individuals.</w:t>
-      </w:r>
-    </w:p>
-    <w:bookmarkEnd w:id="29"/>
-    <w:bookmarkStart w:id="31" w:name="media"/>
+        <w:t xml:space="preserve">These are the central themes that we will revisit each week. Some may be more relevant than others given the topic at hand. Be aware that you ought to search for the relevance in all. Each of these areas has a wealth of scientific evidence that keeps us still searching for more. In other words, the evidence is there but it is wanting. Along this path of enrichment, we will explore and apply good scientific discipline to understand the nature of human behavior. Each section of the course (Mystery, Madness &amp; Murder) provides us with a unique look across the various sub-disciplines of psychological science. We will discuss the theories that lead us to be able to answer these questions with the backdrop of popularized media representations of both fictional and real individuals.</w:t>
+      </w:r>
+    </w:p>
+    <w:bookmarkEnd w:id="32"/>
+    <w:bookmarkStart w:id="44" w:name="media"/>
     <w:p>
       <w:pPr>
         <w:pStyle w:val="Heading3"/>
@@ -560,7 +631,7 @@
         <w:pStyle w:val="FirstParagraph"/>
       </w:pPr>
       <w:r>
-        <w:t xml:space="preserve">During class - provided sufficient AV facilities - we shall all share in the viewing of a media snippet that depicts a person in context behaving either as a recreation of</w:t>
+        <w:t xml:space="preserve">During class, we shall all share in the viewing of a media snippet that depicts a person in context behaving either as a recreation of</w:t>
       </w:r>
       <w:r>
         <w:t xml:space="preserve"> </w:t>
@@ -638,66 +709,71 @@
     <w:tbl>
       <w:tblPr>
         <w:tblStyle w:val="Table"/>
-        <w:tblW w:type="pct" w:w="4943"/>
+        <w:tblW w:type="pct" w:w="4927"/>
         <w:tblLayout w:type="fixed"/>
-        <w:tblLook w:firstRow="1" w:lastRow="0" w:firstColumn="0" w:lastColumn="0" w:noHBand="0" w:noVBand="0" w:val="0020"/>
+        <w:tblLook w:firstRow="0" w:lastRow="0" w:firstColumn="0" w:lastColumn="0" w:noHBand="0" w:noVBand="0" w:val="0000"/>
       </w:tblPr>
       <w:tblGrid>
-        <w:gridCol w:w="765"/>
-        <w:gridCol w:w="855"/>
-        <w:gridCol w:w="2430"/>
-        <w:gridCol w:w="3780"/>
+        <w:gridCol w:w="520"/>
+        <w:gridCol w:w="1098"/>
+        <w:gridCol w:w="5202"/>
+        <w:gridCol w:w="982"/>
       </w:tblGrid>
       <w:tr>
-        <w:trPr>
-          <w:tblHeader w:val="on"/>
-        </w:trPr>
-        <w:tc>
-          <w:tcPr/>
-          <w:p>
-            <w:pPr>
-              <w:pStyle w:val="Compact"/>
-              <w:jc w:val="left"/>
-            </w:pPr>
+        <w:tc>
+          <w:tcPr/>
+          <w:p>
+            <w:pPr>
+              <w:pStyle w:val="Heading1"/>
+              <w:jc w:val="left"/>
+            </w:pPr>
+            <w:bookmarkStart w:id="33" w:name="week"/>
             <w:r>
               <w:t xml:space="preserve">Week</w:t>
             </w:r>
-          </w:p>
-        </w:tc>
-        <w:tc>
-          <w:tcPr/>
-          <w:p>
-            <w:pPr>
-              <w:pStyle w:val="Compact"/>
-              <w:jc w:val="left"/>
-            </w:pPr>
+            <w:bookmarkEnd w:id="33"/>
+          </w:p>
+        </w:tc>
+        <w:tc>
+          <w:tcPr/>
+          <w:p>
+            <w:pPr>
+              <w:pStyle w:val="Heading1"/>
+              <w:jc w:val="left"/>
+            </w:pPr>
+            <w:bookmarkStart w:id="34" w:name="topic"/>
             <w:r>
               <w:t xml:space="preserve">Topic</w:t>
             </w:r>
-          </w:p>
-        </w:tc>
-        <w:tc>
-          <w:tcPr/>
-          <w:p>
-            <w:pPr>
-              <w:pStyle w:val="Compact"/>
-              <w:jc w:val="left"/>
-            </w:pPr>
+            <w:bookmarkEnd w:id="34"/>
+          </w:p>
+        </w:tc>
+        <w:tc>
+          <w:tcPr/>
+          <w:p>
+            <w:pPr>
+              <w:pStyle w:val="Heading1"/>
+              <w:jc w:val="left"/>
+            </w:pPr>
+            <w:bookmarkStart w:id="35" w:name="title"/>
             <w:r>
               <w:t xml:space="preserve">Title</w:t>
             </w:r>
-          </w:p>
-        </w:tc>
-        <w:tc>
-          <w:tcPr/>
-          <w:p>
-            <w:pPr>
-              <w:pStyle w:val="Compact"/>
-              <w:jc w:val="left"/>
-            </w:pPr>
+            <w:bookmarkEnd w:id="35"/>
+          </w:p>
+        </w:tc>
+        <w:tc>
+          <w:tcPr/>
+          <w:p>
+            <w:pPr>
+              <w:pStyle w:val="Heading1"/>
+              <w:jc w:val="left"/>
+            </w:pPr>
+            <w:bookmarkStart w:id="36" w:name="details"/>
             <w:r>
               <w:t xml:space="preserve">Details</w:t>
             </w:r>
+            <w:bookmarkEnd w:id="36"/>
           </w:p>
         </w:tc>
       </w:tr>
@@ -722,38 +798,37 @@
               <w:jc w:val="left"/>
             </w:pPr>
             <w:r>
-              <w:t xml:space="preserve">OVERVIEW</w:t>
-            </w:r>
-          </w:p>
-        </w:tc>
-        <w:tc>
-          <w:tcPr/>
-          <w:p>
-            <w:pPr>
-              <w:pStyle w:val="Compact"/>
-              <w:jc w:val="left"/>
-            </w:pPr>
-            <w:r>
-              <w:t xml:space="preserve">Testing 1, 2, 3…</w:t>
-            </w:r>
-          </w:p>
-        </w:tc>
-        <w:tc>
-          <w:tcPr/>
-          <w:p>
-            <w:pPr>
-              <w:jc w:val="left"/>
-            </w:pPr>
-            <w:r>
-              <w:t xml:space="preserve">Figure out what kind of media capabilities we are going to have in the classroom.</w:t>
-            </w:r>
-          </w:p>
-          <w:p>
-            <w:pPr>
-              <w:jc w:val="left"/>
-            </w:pPr>
-            <w:r>
-              <w:t xml:space="preserve">Quiz 1 (canvas)</w:t>
+              <w:t xml:space="preserve">Intro</w:t>
+            </w:r>
+          </w:p>
+        </w:tc>
+        <w:tc>
+          <w:tcPr/>
+          <w:p>
+            <w:pPr>
+              <w:pStyle w:val="Compact"/>
+              <w:jc w:val="left"/>
+            </w:pPr>
+            <w:r>
+              <w:t xml:space="preserve">Hello &amp; Greetings</w:t>
+            </w:r>
+          </w:p>
+        </w:tc>
+        <w:tc>
+          <w:tcPr/>
+          <w:p>
+            <w:pPr>
+              <w:pStyle w:val="Compact"/>
+              <w:jc w:val="left"/>
+            </w:pPr>
+            <w:r>
+              <w:t xml:space="preserve">Quiz 1</w:t>
+            </w:r>
+            <w:r>
+              <w:rPr>
+                <w:rStyle w:val="FootnoteReference"/>
+              </w:rPr>
+              <w:footnoteReference w:id="37"/>
             </w:r>
           </w:p>
         </w:tc>
@@ -790,7 +865,7 @@
               <w:pStyle w:val="Compact"/>
               <w:jc w:val="left"/>
             </w:pPr>
-            <w:hyperlink r:id="rId30">
+            <w:hyperlink r:id="rId38">
               <w:r>
                 <w:rPr>
                   <w:rStyle w:val="Hyperlink"/>
@@ -845,9 +920,14 @@
               <w:pStyle w:val="Compact"/>
               <w:jc w:val="left"/>
             </w:pPr>
-            <w:r>
-              <w:t xml:space="preserve">Diabolique</w:t>
-            </w:r>
+            <w:hyperlink r:id="rId38">
+              <w:r>
+                <w:rPr>
+                  <w:rStyle w:val="Hyperlink"/>
+                </w:rPr>
+                <w:t xml:space="preserve">Diabolique</w:t>
+              </w:r>
+            </w:hyperlink>
           </w:p>
         </w:tc>
         <w:tc>
@@ -895,9 +975,14 @@
               <w:pStyle w:val="Compact"/>
               <w:jc w:val="left"/>
             </w:pPr>
-            <w:r>
-              <w:t xml:space="preserve">Hoodwinked!</w:t>
-            </w:r>
+            <w:hyperlink r:id="rId39">
+              <w:r>
+                <w:rPr>
+                  <w:rStyle w:val="Hyperlink"/>
+                </w:rPr>
+                <w:t xml:space="preserve">Hoodwinked!</w:t>
+              </w:r>
+            </w:hyperlink>
           </w:p>
         </w:tc>
         <w:tc>
@@ -945,9 +1030,14 @@
               <w:pStyle w:val="Compact"/>
               <w:jc w:val="left"/>
             </w:pPr>
-            <w:r>
-              <w:t xml:space="preserve">Hoodwinked!</w:t>
-            </w:r>
+            <w:hyperlink r:id="rId39">
+              <w:r>
+                <w:rPr>
+                  <w:rStyle w:val="Hyperlink"/>
+                </w:rPr>
+                <w:t xml:space="preserve">Hoodwinked!</w:t>
+              </w:r>
+            </w:hyperlink>
           </w:p>
         </w:tc>
         <w:tc>
@@ -995,9 +1085,14 @@
               <w:pStyle w:val="Compact"/>
               <w:jc w:val="left"/>
             </w:pPr>
-            <w:r>
-              <w:t xml:space="preserve">A Beautiful Mind</w:t>
-            </w:r>
+            <w:hyperlink r:id="rId40">
+              <w:r>
+                <w:rPr>
+                  <w:rStyle w:val="Hyperlink"/>
+                </w:rPr>
+                <w:t xml:space="preserve">A Beautiful Mind</w:t>
+              </w:r>
+            </w:hyperlink>
           </w:p>
         </w:tc>
         <w:tc>
@@ -1045,9 +1140,14 @@
               <w:pStyle w:val="Compact"/>
               <w:jc w:val="left"/>
             </w:pPr>
-            <w:r>
-              <w:t xml:space="preserve">A Beautiful Mind</w:t>
-            </w:r>
+            <w:hyperlink r:id="rId40">
+              <w:r>
+                <w:rPr>
+                  <w:rStyle w:val="Hyperlink"/>
+                </w:rPr>
+                <w:t xml:space="preserve">A Beautiful Mind</w:t>
+              </w:r>
+            </w:hyperlink>
           </w:p>
         </w:tc>
         <w:tc>
@@ -1149,9 +1249,14 @@
               <w:pStyle w:val="Compact"/>
               <w:jc w:val="left"/>
             </w:pPr>
-            <w:r>
-              <w:t xml:space="preserve">Jacob’s Ladder</w:t>
-            </w:r>
+            <w:hyperlink r:id="rId41">
+              <w:r>
+                <w:rPr>
+                  <w:rStyle w:val="Hyperlink"/>
+                </w:rPr>
+                <w:t xml:space="preserve">Jacob’s Ladder</w:t>
+              </w:r>
+            </w:hyperlink>
           </w:p>
         </w:tc>
         <w:tc>
@@ -1199,9 +1304,14 @@
               <w:pStyle w:val="Compact"/>
               <w:jc w:val="left"/>
             </w:pPr>
-            <w:r>
-              <w:t xml:space="preserve">Jacob’s Ladder</w:t>
-            </w:r>
+            <w:hyperlink r:id="rId41">
+              <w:r>
+                <w:rPr>
+                  <w:rStyle w:val="Hyperlink"/>
+                </w:rPr>
+                <w:t xml:space="preserve">Jacob’s Ladder</w:t>
+              </w:r>
+            </w:hyperlink>
           </w:p>
         </w:tc>
         <w:tc>
@@ -1249,9 +1359,14 @@
               <w:pStyle w:val="Compact"/>
               <w:jc w:val="left"/>
             </w:pPr>
-            <w:r>
-              <w:t xml:space="preserve">The Hound of The Baskervilles</w:t>
-            </w:r>
+            <w:hyperlink r:id="rId42">
+              <w:r>
+                <w:rPr>
+                  <w:rStyle w:val="Hyperlink"/>
+                </w:rPr>
+                <w:t xml:space="preserve">The Hound of The Baskervilles</w:t>
+              </w:r>
+            </w:hyperlink>
           </w:p>
         </w:tc>
         <w:tc>
@@ -1299,9 +1414,14 @@
               <w:pStyle w:val="Compact"/>
               <w:jc w:val="left"/>
             </w:pPr>
-            <w:r>
-              <w:t xml:space="preserve">The Hound of The Baskervilles</w:t>
-            </w:r>
+            <w:hyperlink r:id="rId42">
+              <w:r>
+                <w:rPr>
+                  <w:rStyle w:val="Hyperlink"/>
+                </w:rPr>
+                <w:t xml:space="preserve">The Hound of The Baskervilles</w:t>
+              </w:r>
+            </w:hyperlink>
           </w:p>
         </w:tc>
         <w:tc>
@@ -1349,9 +1469,14 @@
               <w:pStyle w:val="Compact"/>
               <w:jc w:val="left"/>
             </w:pPr>
-            <w:r>
-              <w:t xml:space="preserve">Murder by Death</w:t>
-            </w:r>
+            <w:hyperlink r:id="rId43">
+              <w:r>
+                <w:rPr>
+                  <w:rStyle w:val="Hyperlink"/>
+                </w:rPr>
+                <w:t xml:space="preserve">Murder by Death</w:t>
+              </w:r>
+            </w:hyperlink>
           </w:p>
         </w:tc>
         <w:tc>
@@ -1399,9 +1524,14 @@
               <w:pStyle w:val="Compact"/>
               <w:jc w:val="left"/>
             </w:pPr>
-            <w:r>
-              <w:t xml:space="preserve">Murder by Death</w:t>
-            </w:r>
+            <w:hyperlink r:id="rId43">
+              <w:r>
+                <w:rPr>
+                  <w:rStyle w:val="Hyperlink"/>
+                </w:rPr>
+                <w:t xml:space="preserve">Murder by Death</w:t>
+              </w:r>
+            </w:hyperlink>
           </w:p>
         </w:tc>
         <w:tc>
@@ -1468,9 +1598,9 @@
         </w:tc>
       </w:tr>
     </w:tbl>
-    <w:bookmarkEnd w:id="31"/>
-    <w:bookmarkEnd w:id="32"/>
-    <w:bookmarkStart w:id="37" w:name="grades-how-do-you-get-scored"/>
+    <w:bookmarkEnd w:id="44"/>
+    <w:bookmarkEnd w:id="45"/>
+    <w:bookmarkStart w:id="50" w:name="grades-how-do-you-get-scored"/>
     <w:p>
       <w:pPr>
         <w:pStyle w:val="Heading2"/>
@@ -1479,7 +1609,7 @@
         <w:t xml:space="preserve">GRADES: How do you get scored?</w:t>
       </w:r>
     </w:p>
-    <w:bookmarkStart w:id="33" w:name="grading-schema"/>
+    <w:bookmarkStart w:id="46" w:name="grading-schema"/>
     <w:p>
       <w:pPr>
         <w:pStyle w:val="Heading3"/>
@@ -1666,8 +1796,8 @@
         <w:t xml:space="preserve">Who are you?</w:t>
       </w:r>
     </w:p>
-    <w:bookmarkEnd w:id="33"/>
-    <w:bookmarkStart w:id="34" w:name="grade-weights"/>
+    <w:bookmarkEnd w:id="46"/>
+    <w:bookmarkStart w:id="47" w:name="grade-weights"/>
     <w:p>
       <w:pPr>
         <w:pStyle w:val="Heading3"/>
@@ -1684,8 +1814,8 @@
         <w:t xml:space="preserve">Those grades will be predicated on the follow complex formula:</w:t>
       </w:r>
     </w:p>
-    <w:bookmarkEnd w:id="34"/>
-    <w:bookmarkStart w:id="35" w:name="your-keys-to-success"/>
+    <w:bookmarkEnd w:id="47"/>
+    <w:bookmarkStart w:id="48" w:name="your-keys-to-success"/>
     <w:p>
       <w:pPr>
         <w:pStyle w:val="Heading3"/>
@@ -2004,7 +2134,7 @@
               <w:jc w:val="center"/>
             </w:pPr>
             <w:r>
-              <w:t xml:space="preserve">Yep, none.  Don’t ask.</w:t>
+              <w:t xml:space="preserve">NONE. Don’t ask.</w:t>
             </w:r>
           </w:p>
         </w:tc>
@@ -2040,8 +2170,8 @@
         </w:tc>
       </w:tr>
     </w:tbl>
-    <w:bookmarkEnd w:id="35"/>
-    <w:bookmarkStart w:id="36" w:name="grading-related-policies"/>
+    <w:bookmarkEnd w:id="48"/>
+    <w:bookmarkStart w:id="49" w:name="grading-related-policies"/>
     <w:p>
       <w:pPr>
         <w:pStyle w:val="Heading3"/>
@@ -2158,9 +2288,9 @@
         <w:t xml:space="preserve">The integrity of the University community is affected by the individual choices made by each of us. Mason has an Honor Code with clear guidelines regarding academic integrity. Three fundamental principles to follow at all times are: (1) all work submitted must be your own; (2) when using the work or ideas of others, including fellow students, give full credit through accurate citations; and (3) if you are uncertain about the ground rules on a particular assignment, ask for clarification. No grade is important enough to justify academic misconduct. More information on Mason’s Honor Code can be found at http://oai.gmu.edu/the-mason-honor-code-2/</w:t>
       </w:r>
     </w:p>
-    <w:bookmarkEnd w:id="36"/>
-    <w:bookmarkEnd w:id="37"/>
-    <w:bookmarkStart w:id="38" w:name="tldr"/>
+    <w:bookmarkEnd w:id="49"/>
+    <w:bookmarkEnd w:id="50"/>
+    <w:bookmarkStart w:id="51" w:name="tldr"/>
     <w:p>
       <w:pPr>
         <w:pStyle w:val="Heading2"/>
@@ -2192,7 +2322,7 @@
         <w:t xml:space="preserve">, and speak up during discussion in class or online (not during the movie). Do that, you earn an A. Anything short of that is negotiable.</w:t>
       </w:r>
     </w:p>
-    <w:bookmarkEnd w:id="38"/>
+    <w:bookmarkEnd w:id="51"/>
     <w:sectPr/>
   </w:body>
 </w:document>
@@ -2215,6 +2345,25 @@
     <w:p>
       <w:r>
         <w:separator/>
+      </w:r>
+    </w:p>
+  </w:footnote>
+  <w:footnote w:id="37">
+    <w:p>
+      <w:pPr>
+        <w:pStyle w:val="FootnoteText"/>
+      </w:pPr>
+      <w:r>
+        <w:rPr>
+          <w:rStyle w:val="FootnoteReference"/>
+        </w:rPr>
+        <w:footnoteRef/>
+      </w:r>
+      <w:r>
+        <w:t xml:space="preserve"> </w:t>
+      </w:r>
+      <w:r>
+        <w:t xml:space="preserve">All quizzes are conducted on canvas. Please consult the convas website for the course. You will have access to the quiz for the period that I announce every week (at random). Come to class. You won’t have to wonder when I start the quiz. Just show up. Oh, and bring a computer or phone.</w:t>
       </w:r>
     </w:p>
   </w:footnote>
@@ -2494,6 +2643,9 @@
     <w:abstractNumId w:val="991"/>
   </w:num>
   <w:num w:numId="1002">
+    <w:abstractNumId w:val="991"/>
+  </w:num>
+  <w:num w:numId="1003">
     <w:abstractNumId w:val="99411"/>
     <w:lvlOverride w:ilvl="0">
       <w:startOverride w:val="1"/>

</xml_diff>